<commit_message>
a1: Refine non-coding questions's answers.
</commit_message>
<xml_diff>
--- a/a1/assignment1_ChenLang.docx
+++ b/a1/assignment1_ChenLang.docx
@@ -341,7 +341,13 @@
         <w:tab/>
       </w:r>
       <w:r>
-        <w:t xml:space="preserve">Define we need to </w:t>
+        <w:t xml:space="preserve">Define </w:t>
+      </w:r>
+      <w:r>
+        <w:t xml:space="preserve">that </w:t>
+      </w:r>
+      <w:r>
+        <w:t xml:space="preserve">we need to </w:t>
       </w:r>
       <w:r>
         <w:t>misplace</w:t>
@@ -405,7 +411,19 @@
         <w:t xml:space="preserve"> to the goal.</w:t>
       </w:r>
       <w:r>
-        <w:t xml:space="preserve"> Also, each time we can only move 1 tile, so </w:t>
+        <w:t xml:space="preserve"> </w:t>
+      </w:r>
+      <w:r>
+        <w:t>Based on the rule of 8-puzzle</w:t>
+      </w:r>
+      <w:r>
+        <w:t>, we can only move 1 tile</w:t>
+      </w:r>
+      <w:r>
+        <w:t xml:space="preserve"> in each step</w:t>
+      </w:r>
+      <w:r>
+        <w:t xml:space="preserve">, so </w:t>
       </w:r>
       <m:oMath>
         <m:r>
@@ -1009,7 +1027,13 @@
     <w:p>
       <w:r>
         <w:tab/>
-        <w:t xml:space="preserve">Define we need to move tiles for </w:t>
+        <w:t xml:space="preserve">Define </w:t>
+      </w:r>
+      <w:r>
+        <w:t xml:space="preserve">that </w:t>
+      </w:r>
+      <w:r>
+        <w:t xml:space="preserve">we need to move tiles for </w:t>
       </w:r>
       <m:oMath>
         <m:r>
@@ -1038,7 +1062,13 @@
         </m:d>
       </m:oMath>
       <w:r>
-        <w:t xml:space="preserve"> times from state A to the goal, and we also need to, move tiles for </w:t>
+        <w:t xml:space="preserve"> times from state A t</w:t>
+      </w:r>
+      <w:r>
+        <w:t>o the goal, and we also need to</w:t>
+      </w:r>
+      <w:r>
+        <w:t xml:space="preserve"> move tiles for </w:t>
       </w:r>
       <m:oMath>
         <m:r>
@@ -1049,7 +1079,19 @@
         </m:r>
       </m:oMath>
       <w:r>
-        <w:t xml:space="preserve"> times from state B to the goal. Also, each time we can only move 1 tile, so </w:t>
+        <w:t xml:space="preserve"> times from state B to the goal. </w:t>
+      </w:r>
+      <w:r>
+        <w:t>Based on the rule of 8-puzzle</w:t>
+      </w:r>
+      <w:r>
+        <w:t>, we can only move 1 tile</w:t>
+      </w:r>
+      <w:r>
+        <w:t xml:space="preserve"> in each step</w:t>
+      </w:r>
+      <w:r>
+        <w:t xml:space="preserve">, so </w:t>
       </w:r>
       <m:oMath>
         <m:r>
@@ -1116,10 +1158,25 @@
     <w:p>
       <w:r>
         <w:tab/>
-        <w:t xml:space="preserve">If one move is a step of the path </w:t>
-      </w:r>
-      <w:r>
-        <w:t xml:space="preserve">from state A to state B </w:t>
+        <w:t xml:space="preserve">If one move </w:t>
+      </w:r>
+      <w:r>
+        <w:t>is</w:t>
+      </w:r>
+      <w:r>
+        <w:t xml:space="preserve"> </w:t>
+      </w:r>
+      <w:r>
+        <w:t>a part</w:t>
+      </w:r>
+      <w:r>
+        <w:t xml:space="preserve"> of the path </w:t>
+      </w:r>
+      <w:r>
+        <w:t>from state A to state B</w:t>
+      </w:r>
+      <w:r>
+        <w:t xml:space="preserve"> </w:t>
       </w:r>
       <w:r>
         <w:t xml:space="preserve">defined by Manhattan distance, </w:t>
@@ -1313,7 +1370,13 @@
       <w:r>
         <w:lastRenderedPageBreak/>
         <w:tab/>
-        <w:t xml:space="preserve">If one move is not a step of the path from state A to state B defined by Manhattan distance (i.e. taking a detour), </w:t>
+        <w:t xml:space="preserve">If one move </w:t>
+      </w:r>
+      <w:r>
+        <w:t>is not a part</w:t>
+      </w:r>
+      <w:r>
+        <w:t xml:space="preserve"> of the path from state A to state B defined by Manhattan distance (i.e. taking a detour), </w:t>
       </w:r>
       <m:oMath>
         <m:r>
@@ -2127,10 +2190,22 @@
         <w:t xml:space="preserve"> only </w:t>
       </w:r>
       <w:r>
-        <w:t xml:space="preserve">keep tracking on </w:t>
-      </w:r>
-      <w:r>
-        <w:t>the nodes on the current searching path, so it does not save all the nodes it iterated like A</w:t>
+        <w:t>keep</w:t>
+      </w:r>
+      <w:r>
+        <w:t>s</w:t>
+      </w:r>
+      <w:r>
+        <w:t xml:space="preserve"> tracking on </w:t>
+      </w:r>
+      <w:r>
+        <w:t xml:space="preserve">the nodes on the current searching path, </w:t>
+      </w:r>
+      <w:r>
+        <w:t>and</w:t>
+      </w:r>
+      <w:r>
+        <w:t xml:space="preserve"> it does not save all the nodes it iterated like A</w:t>
       </w:r>
       <w:r>
         <w:rPr>
@@ -2290,7 +2365,13 @@
         <w:t xml:space="preserve"> will eventually reach it</w:t>
       </w:r>
       <w:r>
-        <w:t>, and that solution will be found</w:t>
+        <w:t xml:space="preserve">, and </w:t>
+      </w:r>
+      <w:r>
+        <w:t>the</w:t>
+      </w:r>
+      <w:r>
+        <w:t xml:space="preserve"> solution will be found</w:t>
       </w:r>
       <w:r>
         <w:t xml:space="preserve">. </w:t>
@@ -2995,7 +3076,13 @@
         <w:t>*</w:t>
       </w:r>
       <w:r>
-        <w:t xml:space="preserve"> will be not complete if heuristic </w:t>
+        <w:t xml:space="preserve"> </w:t>
+      </w:r>
+      <w:r>
+        <w:t>is</w:t>
+      </w:r>
+      <w:r>
+        <w:t xml:space="preserve"> not complete if heuristic </w:t>
       </w:r>
       <m:oMath>
         <m:r>
@@ -3033,7 +3120,13 @@
         <w:t>*</w:t>
       </w:r>
       <w:r>
-        <w:t xml:space="preserve"> will be not complete under that condition, IDA</w:t>
+        <w:t xml:space="preserve"> </w:t>
+      </w:r>
+      <w:r>
+        <w:t>is</w:t>
+      </w:r>
+      <w:r>
+        <w:t xml:space="preserve"> not complete under that condition, IDA</w:t>
       </w:r>
       <w:r>
         <w:rPr>
@@ -3042,7 +3135,10 @@
         <w:t>*</w:t>
       </w:r>
       <w:r>
-        <w:t xml:space="preserve"> will be not optimal.</w:t>
+        <w:t xml:space="preserve"> is</w:t>
+      </w:r>
+      <w:r>
+        <w:t xml:space="preserve"> not optimal.</w:t>
       </w:r>
     </w:p>
     <w:p/>
@@ -3672,13 +3768,20 @@
       </w:r>
       <w:proofErr w:type="spellEnd"/>
       <w:r>
-        <w:t>: For building</w:t>
-      </w:r>
-      <w:r>
-        <w:t xml:space="preserve"> purposes.</w:t>
-      </w:r>
-      <w:bookmarkStart w:id="0" w:name="_GoBack"/>
-      <w:bookmarkEnd w:id="0"/>
+        <w:t xml:space="preserve">: For </w:t>
+      </w:r>
+      <w:r>
+        <w:t xml:space="preserve">the </w:t>
+      </w:r>
+      <w:r>
+        <w:t>building</w:t>
+      </w:r>
+      <w:r>
+        <w:t xml:space="preserve"> purpose</w:t>
+      </w:r>
+      <w:r>
+        <w:t>.</w:t>
+      </w:r>
     </w:p>
     <w:p/>
     <w:p>
@@ -6248,138 +6351,185 @@
       <w:r>
         <w:t xml:space="preserve"> </w:t>
       </w:r>
+      <w:r>
+        <w:t>When forward checking is used,</w:t>
+      </w:r>
+      <w:r>
+        <w:t xml:space="preserve"> the lists of assignable values for corresponding nodes will be generated. T</w:t>
+      </w:r>
+      <w:r>
+        <w:t>he nodes, which represent</w:t>
+      </w:r>
+      <w:r>
+        <w:t xml:space="preserve"> the variables will be explored in the next step, will be cut out from the searching path </w:t>
+      </w:r>
+      <w:r>
+        <w:t>if</w:t>
+      </w:r>
+      <w:r>
+        <w:t xml:space="preserve"> </w:t>
+      </w:r>
+      <w:r>
+        <w:t>no values can be assigned to these nodes</w:t>
+      </w:r>
+      <w:r>
+        <w:t xml:space="preserve"> based on the table</w:t>
+      </w:r>
+      <w:r>
+        <w:t xml:space="preserve">. So, forward checking </w:t>
+      </w:r>
+      <w:r>
+        <w:t>avoids exploring on a “dead” path in ad</w:t>
+      </w:r>
+      <w:r>
+        <w:t>vance to reduce</w:t>
+      </w:r>
+      <w:r>
+        <w:t xml:space="preserve"> the explored nodes and searching time. Thus, </w:t>
+      </w:r>
+      <w:r>
+        <w:t>the backtracking algorithm with forward checking explores less nodes and spend</w:t>
+      </w:r>
+      <w:r>
+        <w:t>s</w:t>
+      </w:r>
+      <w:r>
+        <w:t xml:space="preserve"> less time than </w:t>
+      </w:r>
+      <w:r>
+        <w:t xml:space="preserve">the </w:t>
+      </w:r>
+      <w:r>
+        <w:t xml:space="preserve">plain </w:t>
+      </w:r>
+      <w:r>
+        <w:t>backtracking alg</w:t>
+      </w:r>
+      <w:r>
+        <w:t>orithm.</w:t>
+      </w:r>
     </w:p>
     <w:p>
       <w:pPr>
         <w:ind w:firstLine="420"/>
       </w:pPr>
       <w:r>
-        <w:t>When forward checking is used,</w:t>
-      </w:r>
-      <w:r>
-        <w:t xml:space="preserve"> the nodes, which represents the variables will be explored in the next step, will be cut out from the searching path by marking a certain value cannot be assigned to the variable in a table. So, forward checking </w:t>
-      </w:r>
-      <w:r>
-        <w:t xml:space="preserve">avoids the exploring on a “dead” path in advance to reducing the explored nodes and searching time. Thus, </w:t>
-      </w:r>
-      <w:r>
-        <w:t>the backtracking algorithm with forward checking explores less nodes and spend</w:t>
+        <w:t xml:space="preserve">When </w:t>
+      </w:r>
+      <w:r>
+        <w:t>2</w:t>
+      </w:r>
+      <w:r>
+        <w:t xml:space="preserve"> heuristic functions “most constrained variables” and “most </w:t>
+      </w:r>
+      <w:r>
+        <w:t>constraining variables</w:t>
+      </w:r>
+      <w:r>
+        <w:t>”</w:t>
+      </w:r>
+      <w:r>
+        <w:t xml:space="preserve"> are used, the algorithm pick</w:t>
       </w:r>
       <w:r>
         <w:t>s</w:t>
       </w:r>
       <w:r>
-        <w:t xml:space="preserve"> less time than plain </w:t>
-      </w:r>
-      <w:r>
-        <w:t>backtracking alg</w:t>
-      </w:r>
-      <w:r>
-        <w:t>orithm.</w:t>
+        <w:t xml:space="preserve"> up </w:t>
+      </w:r>
+      <w:r>
+        <w:t xml:space="preserve">the most promising variable to assign a value. Based on the definition of these heuristic function, the </w:t>
+      </w:r>
+      <w:r>
+        <w:t>picked</w:t>
+      </w:r>
+      <w:r>
+        <w:t xml:space="preserve"> variable has less uncertainty and </w:t>
+      </w:r>
+      <w:r>
+        <w:t xml:space="preserve">assigning value to that variable </w:t>
+      </w:r>
+      <w:r>
+        <w:t xml:space="preserve">reduces more uncertainty </w:t>
+      </w:r>
+      <w:r>
+        <w:t>of</w:t>
+      </w:r>
+      <w:r>
+        <w:t xml:space="preserve"> its related variables compared with the rest variables, so attempts on a certain </w:t>
+      </w:r>
+      <w:r>
+        <w:t>step is reduced. Also,</w:t>
+      </w:r>
+      <w:r>
+        <w:t xml:space="preserve"> by using “least constraining values” heuristic function,</w:t>
+      </w:r>
+      <w:r>
+        <w:t xml:space="preserve"> the picked value has the property of causing less effects to the its related variables. This </w:t>
+      </w:r>
+      <w:r>
+        <w:t xml:space="preserve">allows the related variables to reduce conflicts and have more choices </w:t>
+      </w:r>
+      <w:r>
+        <w:t>of selecting</w:t>
+      </w:r>
+      <w:r>
+        <w:t xml:space="preserve"> a value. Thus, </w:t>
+      </w:r>
+      <w:r>
+        <w:t xml:space="preserve">the backtracking algorithm with both forward checking and 3 heuristic functions explores </w:t>
+      </w:r>
+      <w:r>
+        <w:t>the least</w:t>
+      </w:r>
+      <w:r>
+        <w:t xml:space="preserve"> nodes and spends </w:t>
+      </w:r>
+      <w:r>
+        <w:t>the least time.</w:t>
       </w:r>
     </w:p>
     <w:p>
-      <w:pPr>
-        <w:ind w:firstLine="420"/>
-      </w:pPr>
-      <w:r>
-        <w:t xml:space="preserve">When </w:t>
-      </w:r>
-      <w:r>
-        <w:t>2</w:t>
-      </w:r>
-      <w:r>
-        <w:t xml:space="preserve"> heuristic functions “most constrained variables” and “most </w:t>
-      </w:r>
-      <w:r>
-        <w:t>constraining variables</w:t>
-      </w:r>
-      <w:r>
-        <w:t>”</w:t>
-      </w:r>
-      <w:r>
-        <w:t xml:space="preserve"> are used, the algorithm will pick up </w:t>
-      </w:r>
-      <w:r>
-        <w:t xml:space="preserve">the most promising variable to assign a value. Based on the definition of these heuristic function, the picked variable has </w:t>
-      </w:r>
-      <w:r>
-        <w:t xml:space="preserve">less uncertainty and reduces more uncertainty for its related </w:t>
-      </w:r>
-      <w:r>
-        <w:t xml:space="preserve">variables compared with the rest variables, so attempts on a certain </w:t>
-      </w:r>
-      <w:r>
-        <w:t>step is reduced. Also,</w:t>
-      </w:r>
-      <w:r>
-        <w:t xml:space="preserve"> by using “least constraining values” heuristic function,</w:t>
-      </w:r>
-      <w:r>
-        <w:t xml:space="preserve"> the picked value has the property of causing less effects to the its related variables. This </w:t>
-      </w:r>
-      <w:r>
-        <w:t xml:space="preserve">allows the related variables to </w:t>
-      </w:r>
-      <w:r>
-        <w:t>reduce conflicts</w:t>
-      </w:r>
-      <w:r>
-        <w:t xml:space="preserve"> and have more choices to pick up a value. Thus, </w:t>
-      </w:r>
-      <w:r>
-        <w:t xml:space="preserve">the backtracking algorithm with both forward checking and 3 heuristic functions explores </w:t>
-      </w:r>
-      <w:r>
-        <w:t>the least</w:t>
-      </w:r>
-      <w:r>
-        <w:t xml:space="preserve"> nodes and spends </w:t>
-      </w:r>
-      <w:r>
-        <w:t>the least time.</w:t>
+      <w:r>
+        <w:tab/>
+        <w:t xml:space="preserve">When the techniques used in the searching algorithm is fixed, Sudoku </w:t>
+      </w:r>
+      <w:r>
+        <w:t>problem</w:t>
+      </w:r>
+      <w:r>
+        <w:t xml:space="preserve"> with higher difficulties tend</w:t>
+      </w:r>
+      <w:r>
+        <w:t>s</w:t>
+      </w:r>
+      <w:r>
+        <w:t xml:space="preserve"> to explore more nodes and spend more time in solving</w:t>
+      </w:r>
+      <w:r>
+        <w:t>. Based on the sample Sudoku problems, more difficult problem has more variables, which means more blanks are required to be filled.</w:t>
+      </w:r>
+      <w:r>
+        <w:t xml:space="preserve"> In a backtracking algorithm, the number of variables determine the depth of searching tree, so </w:t>
+      </w:r>
+      <w:r>
+        <w:t xml:space="preserve">“more variables” means </w:t>
+      </w:r>
+      <w:r>
+        <w:t>more no</w:t>
+      </w:r>
+      <w:r>
+        <w:t>des are required to be explored, and more time are consumed.</w:t>
       </w:r>
     </w:p>
     <w:p>
       <w:r>
         <w:tab/>
-        <w:t xml:space="preserve">When the techniques used in the searching algorithm is fixed, Sudoku </w:t>
-      </w:r>
-      <w:r>
-        <w:t>problem</w:t>
-      </w:r>
-      <w:r>
-        <w:t xml:space="preserve"> with higher difficulties tend</w:t>
-      </w:r>
-      <w:r>
-        <w:t>s</w:t>
-      </w:r>
-      <w:r>
-        <w:t xml:space="preserve"> to explore more nodes and spend more time in solving</w:t>
-      </w:r>
-      <w:r>
-        <w:t>. Based on the sample Sudoku problems, more difficult problem has more variables, which means more blanks are required to be filled.</w:t>
-      </w:r>
-      <w:r>
-        <w:t xml:space="preserve"> In a backtracking algorithm, the number of variables determine the depth of searching tree, so </w:t>
-      </w:r>
-      <w:r>
-        <w:t xml:space="preserve">“more variables” means </w:t>
-      </w:r>
-      <w:r>
-        <w:t>more no</w:t>
-      </w:r>
-      <w:r>
-        <w:t>des are required to be explored, and more time are consumed.</w:t>
-      </w:r>
+        <w:t>By randomly shuffling the order variables and values, the searching tree will have different depth and number of branches, so the algorithms without heuristic functions tend to have large standard deviation. By using heuristic functions, the order of explored variables and values will mainly depend on the current state, so the randomly shuffling will causes only tiny effects on the searching. Thus, the algorithm with heuristic functions have significantly small standard deviation on both explored nodes and consumed time.</w:t>
+      </w:r>
+      <w:bookmarkStart w:id="0" w:name="_GoBack"/>
+      <w:bookmarkEnd w:id="0"/>
     </w:p>
-    <w:p>
-      <w:r>
-        <w:tab/>
-        <w:t>By randomly shuffling the order variables and values, the searching tree will have different depth and number of branches, so the algorithms without heuristic functions tend to have large standard deviation. By using heuristic functions, the order of explored variables and values will mainly depend on the current state, so the randomly shuffling will causes only tiny effects on the searching. Thus, the algorithm with heuristic functions have significantly small standard deviation on both explored nodes and consumed time.</w:t>
-      </w:r>
-    </w:p>
-    <w:p/>
     <w:sectPr>
       <w:pgSz w:w="12240" w:h="15840"/>
       <w:pgMar w:top="1440" w:right="1800" w:bottom="1440" w:left="1800" w:header="851" w:footer="992" w:gutter="0"/>
@@ -7345,7 +7495,7 @@
 </file>
 
 <file path=customXml/itemProps1.xml><?xml version="1.0" encoding="utf-8"?>
-<ds:datastoreItem xmlns:ds="http://schemas.openxmlformats.org/officeDocument/2006/customXml" ds:itemID="{B4BB2DD3-DC40-0D40-940C-7887C5D910DF}">
+<ds:datastoreItem xmlns:ds="http://schemas.openxmlformats.org/officeDocument/2006/customXml" ds:itemID="{85B468DB-709B-7246-B91A-1F83F955704C}">
   <ds:schemaRefs>
     <ds:schemaRef ds:uri="http://schemas.openxmlformats.org/officeDocument/2006/bibliography"/>
   </ds:schemaRefs>

</xml_diff>